<commit_message>
Finished functional reqs with fit criteria
</commit_message>
<xml_diff>
--- a/funcRe.docx
+++ b/funcRe.docx
@@ -418,25 +418,354 @@
       </w:pPr>
       <w:r>
         <w:rPr/>
-      </w:r>
-    </w:p>
-    <w:p>
-      <w:pPr>
-        <w:pStyle w:val="Normal"/>
-        <w:rPr/>
-      </w:pPr>
-      <w:r>
-        <w:rPr/>
-      </w:r>
-    </w:p>
-    <w:p>
-      <w:pPr>
-        <w:pStyle w:val="Normal"/>
-        <w:rPr/>
-      </w:pPr>
-      <w:r>
-        <w:rPr/>
-        <w:t>R – The product will allow the menu to be viewed on a smartphone</w:t>
+        <w:t>R10 – The product will update the total amount owed for the order in real time</w:t>
+      </w:r>
+    </w:p>
+    <w:p>
+      <w:pPr>
+        <w:pStyle w:val="Normal"/>
+        <w:rPr/>
+      </w:pPr>
+      <w:r>
+        <w:rPr/>
+      </w:r>
+    </w:p>
+    <w:p>
+      <w:pPr>
+        <w:pStyle w:val="Normal"/>
+        <w:rPr/>
+      </w:pPr>
+      <w:r>
+        <w:rPr/>
+        <w:t>Fit Criterion: A user is browsing the menu and adds an entree to his order, the total is calculated immediately afterward. The user then adds a drink to his order, the total of the order updated immediately afterward.</w:t>
+      </w:r>
+    </w:p>
+    <w:p>
+      <w:pPr>
+        <w:pStyle w:val="Normal"/>
+        <w:rPr/>
+      </w:pPr>
+      <w:r>
+        <w:rPr/>
+      </w:r>
+    </w:p>
+    <w:p>
+      <w:pPr>
+        <w:pStyle w:val="Normal"/>
+        <w:rPr/>
+      </w:pPr>
+      <w:r>
+        <w:rPr/>
+        <w:t xml:space="preserve">R11 – The product will </w:t>
+      </w:r>
+      <w:r>
+        <w:rPr/>
+        <w:t>allow users to rate menu items</w:t>
+      </w:r>
+    </w:p>
+    <w:p>
+      <w:pPr>
+        <w:pStyle w:val="Normal"/>
+        <w:rPr/>
+      </w:pPr>
+      <w:r>
+        <w:rPr/>
+      </w:r>
+    </w:p>
+    <w:p>
+      <w:pPr>
+        <w:pStyle w:val="Normal"/>
+        <w:rPr/>
+      </w:pPr>
+      <w:r>
+        <w:rPr/>
+        <w:t>Fit Criterion: A user orders a meal and enjoys it so much he decides to post a review using the products</w:t>
+      </w:r>
+    </w:p>
+    <w:p>
+      <w:pPr>
+        <w:pStyle w:val="Normal"/>
+        <w:rPr/>
+      </w:pPr>
+      <w:r>
+        <w:rPr/>
+      </w:r>
+    </w:p>
+    <w:p>
+      <w:pPr>
+        <w:pStyle w:val="Normal"/>
+        <w:rPr/>
+      </w:pPr>
+      <w:r>
+        <w:rPr/>
+        <w:t>R12 – The product will allow users to view other user's ratings of menu items</w:t>
+      </w:r>
+    </w:p>
+    <w:p>
+      <w:pPr>
+        <w:pStyle w:val="Normal"/>
+        <w:rPr/>
+      </w:pPr>
+      <w:r>
+        <w:rPr/>
+      </w:r>
+    </w:p>
+    <w:p>
+      <w:pPr>
+        <w:pStyle w:val="Normal"/>
+        <w:rPr/>
+      </w:pPr>
+      <w:r>
+        <w:rPr/>
+        <w:t>Fit Criterion: A user is browsing the menu and cannot decide between two items, she decides to view a review of an item and decides to order after reading a good review.</w:t>
+      </w:r>
+    </w:p>
+    <w:p>
+      <w:pPr>
+        <w:pStyle w:val="Normal"/>
+        <w:rPr/>
+      </w:pPr>
+      <w:r>
+        <w:rPr/>
+      </w:r>
+    </w:p>
+    <w:p>
+      <w:pPr>
+        <w:pStyle w:val="Normal"/>
+        <w:rPr/>
+      </w:pPr>
+      <w:r>
+        <w:rPr/>
+        <w:t xml:space="preserve">R13 – The product </w:t>
+      </w:r>
+      <w:r>
+        <w:rPr/>
+        <w:t>will allow users to pay for their order using a credit card</w:t>
+      </w:r>
+    </w:p>
+    <w:p>
+      <w:pPr>
+        <w:pStyle w:val="Normal"/>
+        <w:rPr/>
+      </w:pPr>
+      <w:r>
+        <w:rPr/>
+      </w:r>
+    </w:p>
+    <w:p>
+      <w:pPr>
+        <w:pStyle w:val="Normal"/>
+        <w:rPr/>
+      </w:pPr>
+      <w:r>
+        <w:rPr/>
+        <w:t>Fit Criterion: A user is finishing his meal and all the waiters are busy with other tables. The user is in a rush, he pays for his order using the credit card info registered to his account associated with the product</w:t>
+      </w:r>
+    </w:p>
+    <w:p>
+      <w:pPr>
+        <w:pStyle w:val="Normal"/>
+        <w:rPr/>
+      </w:pPr>
+      <w:r>
+        <w:rPr/>
+      </w:r>
+    </w:p>
+    <w:p>
+      <w:pPr>
+        <w:pStyle w:val="Normal"/>
+        <w:rPr/>
+      </w:pPr>
+      <w:r>
+        <w:rPr/>
+        <w:t>R14 – The product must be Payment Card Industry (PCI) compliant</w:t>
+      </w:r>
+    </w:p>
+    <w:p>
+      <w:pPr>
+        <w:pStyle w:val="Normal"/>
+        <w:rPr/>
+      </w:pPr>
+      <w:r>
+        <w:rPr/>
+      </w:r>
+    </w:p>
+    <w:p>
+      <w:pPr>
+        <w:pStyle w:val="Normal"/>
+        <w:rPr/>
+      </w:pPr>
+      <w:r>
+        <w:rPr/>
+        <w:t xml:space="preserve">R15 – The product will </w:t>
+      </w:r>
+      <w:r>
+        <w:rPr/>
+        <w:t xml:space="preserve">allow users to place their order </w:t>
+      </w:r>
+    </w:p>
+    <w:p>
+      <w:pPr>
+        <w:pStyle w:val="Normal"/>
+        <w:rPr/>
+      </w:pPr>
+      <w:r>
+        <w:rPr/>
+      </w:r>
+    </w:p>
+    <w:p>
+      <w:pPr>
+        <w:pStyle w:val="Normal"/>
+        <w:rPr/>
+      </w:pPr>
+      <w:r>
+        <w:rPr/>
+        <w:t>Fit Criterion: A user adds a hamburger, fries and a drink to her order. She is really hungry and doesn't want to wait for a waiter to take her order. She places the order through the application</w:t>
+      </w:r>
+    </w:p>
+    <w:p>
+      <w:pPr>
+        <w:pStyle w:val="Normal"/>
+        <w:rPr/>
+      </w:pPr>
+      <w:r>
+        <w:rPr/>
+      </w:r>
+    </w:p>
+    <w:p>
+      <w:pPr>
+        <w:pStyle w:val="Normal"/>
+        <w:rPr/>
+      </w:pPr>
+      <w:r>
+        <w:rPr/>
+        <w:t>R16 – The product will show a summary of the user's order before they place it</w:t>
+      </w:r>
+    </w:p>
+    <w:p>
+      <w:pPr>
+        <w:pStyle w:val="Normal"/>
+        <w:rPr/>
+      </w:pPr>
+      <w:r>
+        <w:rPr/>
+      </w:r>
+    </w:p>
+    <w:p>
+      <w:pPr>
+        <w:pStyle w:val="Normal"/>
+        <w:rPr/>
+      </w:pPr>
+      <w:r>
+        <w:rPr/>
+        <w:t>Fit Criterion: A users adds a hamburger, fries and a drink to her order. She is ready to place her order, a screen is brought up on her device which shows her what she is about to order</w:t>
+      </w:r>
+    </w:p>
+    <w:p>
+      <w:pPr>
+        <w:pStyle w:val="Normal"/>
+        <w:rPr/>
+      </w:pPr>
+      <w:r>
+        <w:rPr/>
+      </w:r>
+    </w:p>
+    <w:p>
+      <w:pPr>
+        <w:pStyle w:val="Normal"/>
+        <w:rPr/>
+      </w:pPr>
+      <w:r>
+        <w:rPr/>
+        <w:t>R17 – The product will allow users to leave employee feedback</w:t>
+      </w:r>
+    </w:p>
+    <w:p>
+      <w:pPr>
+        <w:pStyle w:val="Normal"/>
+        <w:rPr/>
+      </w:pPr>
+      <w:r>
+        <w:rPr/>
+      </w:r>
+    </w:p>
+    <w:p>
+      <w:pPr>
+        <w:pStyle w:val="Normal"/>
+        <w:rPr/>
+      </w:pPr>
+      <w:r>
+        <w:rPr/>
+        <w:t>Fit Criterion: A user places an order, during her stay at the establishment she encounters a very indifferent and apathetic waiter. She decides to leave feedback on the waiter after she pays for her order</w:t>
+      </w:r>
+    </w:p>
+    <w:p>
+      <w:pPr>
+        <w:pStyle w:val="Normal"/>
+        <w:rPr/>
+      </w:pPr>
+      <w:r>
+        <w:rPr/>
+      </w:r>
+    </w:p>
+    <w:p>
+      <w:pPr>
+        <w:pStyle w:val="Normal"/>
+        <w:rPr/>
+      </w:pPr>
+      <w:r>
+        <w:rPr/>
+        <w:t xml:space="preserve">R18 – The product will </w:t>
+      </w:r>
+      <w:r>
+        <w:rPr/>
+        <w:t>allow users to remove items from their order before it has been placed</w:t>
+      </w:r>
+    </w:p>
+    <w:p>
+      <w:pPr>
+        <w:pStyle w:val="Normal"/>
+        <w:rPr/>
+      </w:pPr>
+      <w:r>
+        <w:rPr/>
+      </w:r>
+    </w:p>
+    <w:p>
+      <w:pPr>
+        <w:pStyle w:val="Normal"/>
+        <w:rPr/>
+      </w:pPr>
+      <w:r>
+        <w:rPr/>
+        <w:t>Fit Criterion: A user adds a hamburger, fries and a milkshake to their order. The user then decides they no longer want a milkshare and remove it from their order before he place the order.</w:t>
+      </w:r>
+    </w:p>
+    <w:p>
+      <w:pPr>
+        <w:pStyle w:val="Normal"/>
+        <w:rPr/>
+      </w:pPr>
+      <w:r>
+        <w:rPr/>
+      </w:r>
+    </w:p>
+    <w:p>
+      <w:pPr>
+        <w:pStyle w:val="Normal"/>
+        <w:rPr/>
+      </w:pPr>
+      <w:r>
+        <w:rPr/>
+        <w:t>R</w:t>
+      </w:r>
+      <w:r>
+        <w:rPr/>
+        <w:t>19</w:t>
+      </w:r>
+      <w:r>
+        <w:rPr/>
+        <w:t xml:space="preserve"> – The product will allow the menu to be viewed on a smartphone</w:t>
       </w:r>
     </w:p>
     <w:p>
@@ -456,34 +785,6 @@
       <w:r>
         <w:rPr/>
         <w:t>Fit Criterion: A user sits down at a table in a restaurant and scans the QR code using the product. The menu is brought up on the smartphone</w:t>
-      </w:r>
-    </w:p>
-    <w:p>
-      <w:pPr>
-        <w:pStyle w:val="Normal"/>
-        <w:rPr/>
-      </w:pPr>
-      <w:r>
-        <w:rPr/>
-      </w:r>
-    </w:p>
-    <w:p>
-      <w:pPr>
-        <w:pStyle w:val="Normal"/>
-        <w:rPr/>
-      </w:pPr>
-      <w:r>
-        <w:rPr/>
-        <w:t xml:space="preserve">R – The product will allow </w:t>
-      </w:r>
-    </w:p>
-    <w:p>
-      <w:pPr>
-        <w:pStyle w:val="Normal"/>
-        <w:rPr/>
-      </w:pPr>
-      <w:r>
-        <w:rPr/>
       </w:r>
     </w:p>
     <w:p>

</xml_diff>